<commit_message>
props and boostrap week update
</commit_message>
<xml_diff>
--- a/src/Bonous_Questions_new/phase_one/Week_6_Bootstrap_week/DOC/Questions.docx
+++ b/src/Bonous_Questions_new/phase_one/Week_6_Bootstrap_week/DOC/Questions.docx
@@ -1,11 +1,12 @@
 
 <file path=word/document.xml><?xml version="1.0" encoding="utf-8"?>
-<w:document xmlns:wpc="http://schemas.microsoft.com/office/word/2010/wordprocessingCanvas" xmlns:cx="http://schemas.microsoft.com/office/drawing/2014/chartex" xmlns:cx1="http://schemas.microsoft.com/office/drawing/2015/9/8/chartex" xmlns:cx2="http://schemas.microsoft.com/office/drawing/2015/10/21/chartex" xmlns:cx3="http://schemas.microsoft.com/office/drawing/2016/5/9/chartex" xmlns:cx4="http://schemas.microsoft.com/office/drawing/2016/5/10/chartex" xmlns:cx5="http://schemas.microsoft.com/office/drawing/2016/5/11/chartex" xmlns:cx6="http://schemas.microsoft.com/office/drawing/2016/5/12/chartex" xmlns:cx7="http://schemas.microsoft.com/office/drawing/2016/5/13/chartex" xmlns:cx8="http://schemas.microsoft.com/office/drawing/2016/5/14/chartex" xmlns:mc="http://schemas.openxmlformats.org/markup-compatibility/2006" xmlns:aink="http://schemas.microsoft.com/office/drawing/2016/ink" xmlns:am3d="http://schemas.microsoft.com/office/drawing/2017/model3d" xmlns:o="urn:schemas-microsoft-com:office:office" xmlns:oel="http://schemas.microsoft.com/office/2019/extlst" xmlns:r="http://schemas.openxmlformats.org/officeDocument/2006/relationships" xmlns:m="http://schemas.openxmlformats.org/officeDocument/2006/math" xmlns:v="urn:schemas-microsoft-com:vml" xmlns:wp14="http://schemas.microsoft.com/office/word/2010/wordprocessingDrawing" xmlns:wp="http://schemas.openxmlformats.org/drawingml/2006/wordprocessingDrawing" xmlns:w10="urn:schemas-microsoft-com:office:word" xmlns:w="http://schemas.openxmlformats.org/wordprocessingml/2006/main" xmlns:w14="http://schemas.microsoft.com/office/word/2010/wordml" xmlns:w15="http://schemas.microsoft.com/office/word/2012/wordml" xmlns:w16cex="http://schemas.microsoft.com/office/word/2018/wordml/cex" xmlns:w16cid="http://schemas.microsoft.com/office/word/2016/wordml/cid" xmlns:w16="http://schemas.microsoft.com/office/word/2018/wordml" xmlns:w16sdtdh="http://schemas.microsoft.com/office/word/2020/wordml/sdtdatahash" xmlns:w16se="http://schemas.microsoft.com/office/word/2015/wordml/symex" xmlns:wpg="http://schemas.microsoft.com/office/word/2010/wordprocessingGroup" xmlns:wpi="http://schemas.microsoft.com/office/word/2010/wordprocessingInk" xmlns:wne="http://schemas.microsoft.com/office/word/2006/wordml" xmlns:wps="http://schemas.microsoft.com/office/word/2010/wordprocessingShape" mc:Ignorable="w14 w15 w16se w16cid w16 w16cex w16sdtdh wp14">
+<w:document xmlns:wpc="http://schemas.microsoft.com/office/word/2010/wordprocessingCanvas" xmlns:cx="http://schemas.microsoft.com/office/drawing/2014/chartex" xmlns:cx1="http://schemas.microsoft.com/office/drawing/2015/9/8/chartex" xmlns:cx2="http://schemas.microsoft.com/office/drawing/2015/10/21/chartex" xmlns:cx3="http://schemas.microsoft.com/office/drawing/2016/5/9/chartex" xmlns:cx4="http://schemas.microsoft.com/office/drawing/2016/5/10/chartex" xmlns:cx5="http://schemas.microsoft.com/office/drawing/2016/5/11/chartex" xmlns:cx6="http://schemas.microsoft.com/office/drawing/2016/5/12/chartex" xmlns:cx7="http://schemas.microsoft.com/office/drawing/2016/5/13/chartex" xmlns:cx8="http://schemas.microsoft.com/office/drawing/2016/5/14/chartex" xmlns:mc="http://schemas.openxmlformats.org/markup-compatibility/2006" xmlns:aink="http://schemas.microsoft.com/office/drawing/2016/ink" xmlns:am3d="http://schemas.microsoft.com/office/drawing/2017/model3d" xmlns:o="urn:schemas-microsoft-com:office:office" xmlns:oel="http://schemas.microsoft.com/office/2019/extlst" xmlns:r="http://schemas.openxmlformats.org/officeDocument/2006/relationships" xmlns:m="http://schemas.openxmlformats.org/officeDocument/2006/math" xmlns:v="urn:schemas-microsoft-com:vml" xmlns:wp14="http://schemas.microsoft.com/office/word/2010/wordprocessingDrawing" xmlns:wp="http://schemas.openxmlformats.org/drawingml/2006/wordprocessingDrawing" xmlns:w10="urn:schemas-microsoft-com:office:word" xmlns:w="http://schemas.openxmlformats.org/wordprocessingml/2006/main" xmlns:w14="http://schemas.microsoft.com/office/word/2010/wordml" xmlns:w15="http://schemas.microsoft.com/office/word/2012/wordml" xmlns:w16cex="http://schemas.microsoft.com/office/word/2018/wordml/cex" xmlns:w16cid="http://schemas.microsoft.com/office/word/2016/wordml/cid" xmlns:w16="http://schemas.microsoft.com/office/word/2018/wordml" xmlns:w16du="http://schemas.microsoft.com/office/word/2023/wordml/word16du" xmlns:w16sdtdh="http://schemas.microsoft.com/office/word/2020/wordml/sdtdatahash" xmlns:w16se="http://schemas.microsoft.com/office/word/2015/wordml/symex" xmlns:wpg="http://schemas.microsoft.com/office/word/2010/wordprocessingGroup" xmlns:wpi="http://schemas.microsoft.com/office/word/2010/wordprocessingInk" xmlns:wne="http://schemas.microsoft.com/office/word/2006/wordml" xmlns:wps="http://schemas.microsoft.com/office/word/2010/wordprocessingShape" mc:Ignorable="w14 w15 w16se w16cid w16 w16cex w16sdtdh w16du wp14">
   <w:body>
     <w:p>
       <w:pPr>
         <w:jc w:val="center"/>
         <w:rPr>
+          <w:rFonts w:ascii="Segoe UI Emoji" w:hAnsi="Segoe UI Emoji" w:cs="Segoe UI Emoji"/>
           <w:b/>
           <w:bCs/>
           <w:u w:val="single"/>
@@ -18,15 +19,41 @@
           <w:bCs/>
           <w:u w:val="single"/>
         </w:rPr>
-        <w:t>❓</w:t>
-      </w:r>
-      <w:r>
-        <w:rPr>
+        <w:t>❓Question ❓</w:t>
+      </w:r>
+    </w:p>
+    <w:p>
+      <w:pPr>
+        <w:rPr>
+          <w:rFonts w:ascii="Segoe UI Emoji" w:hAnsi="Segoe UI Emoji" w:cs="Segoe UI Emoji"/>
           <w:b/>
           <w:bCs/>
           <w:u w:val="single"/>
         </w:rPr>
-        <w:t xml:space="preserve">Question </w:t>
+      </w:pPr>
+      <w:r>
+        <w:rPr>
+          <mc:AlternateContent>
+            <mc:Choice Requires="w16se"/>
+            <mc:Fallback>
+              <w:rFonts w:ascii="Segoe UI Emoji" w:eastAsia="Segoe UI Emoji" w:hAnsi="Segoe UI Emoji" w:cs="Segoe UI Emoji"/>
+            </mc:Fallback>
+          </mc:AlternateContent>
+        </w:rPr>
+        <mc:AlternateContent>
+          <mc:Choice Requires="w16se">
+            <w16se:symEx w16se:font="Segoe UI Emoji" w16se:char="26A0"/>
+          </mc:Choice>
+          <mc:Fallback>
+            <w:t>⚠</w:t>
+          </mc:Fallback>
+        </mc:AlternateContent>
+      </w:r>
+      <w:r>
+        <w:rPr>
+          <w:rFonts w:ascii="Segoe UI Emoji" w:hAnsi="Segoe UI Emoji" w:cs="Segoe UI Emoji"/>
+        </w:rPr>
+        <w:t>️</w:t>
       </w:r>
       <w:r>
         <w:rPr>
@@ -35,120 +62,371 @@
           <w:bCs/>
           <w:u w:val="single"/>
         </w:rPr>
-        <w:t>❓</w:t>
-      </w:r>
-    </w:p>
-    <w:p>
-      <w:r>
-        <w:rPr>
-          <w:rFonts w:ascii="Segoe UI Emoji" w:hAnsi="Segoe UI Emoji" w:cs="Segoe UI Emoji"/>
-        </w:rPr>
-        <w:t>⚠️</w:t>
-      </w:r>
-      <w:r>
-        <w:t xml:space="preserve"> Carefully follow the instructions below </w:t>
-      </w:r>
-      <w:r>
-        <w:rPr>
-          <w:rFonts w:ascii="Segoe UI Emoji" w:hAnsi="Segoe UI Emoji" w:cs="Segoe UI Emoji"/>
-        </w:rPr>
-        <w:t>⚠️</w:t>
-      </w:r>
-    </w:p>
-    <w:p>
-      <w:r>
-        <w:rPr>
-          <w:rFonts w:ascii="Segoe UI Emoji" w:hAnsi="Segoe UI Emoji" w:cs="Segoe UI Emoji"/>
-        </w:rPr>
-        <w:t>----------------------------------------------------------------------</w:t>
-      </w:r>
-    </w:p>
-    <w:p>
-      <w:r>
-        <w:t xml:space="preserve">1️⃣ Build the puppy page using Bootstrap </w:t>
-      </w:r>
-    </w:p>
-    <w:p>
-      <w:pPr>
-        <w:pStyle w:val="ListParagraph"/>
-        <w:numPr>
-          <w:ilvl w:val="0"/>
-          <w:numId w:val="1"/>
-        </w:numPr>
-      </w:pPr>
-      <w:r>
-        <w:t>Avoid repetition</w:t>
-      </w:r>
-      <w:r>
-        <w:t>s of styles</w:t>
-      </w:r>
-      <w:r>
+        <w:t>Instruction</w:t>
+      </w:r>
+      <w:r>
+        <w:rPr>
+          <mc:AlternateContent>
+            <mc:Choice Requires="w16se"/>
+            <mc:Fallback>
+              <w:rFonts w:ascii="Segoe UI Emoji" w:eastAsia="Segoe UI Emoji" w:hAnsi="Segoe UI Emoji" w:cs="Segoe UI Emoji"/>
+            </mc:Fallback>
+          </mc:AlternateContent>
+        </w:rPr>
+        <mc:AlternateContent>
+          <mc:Choice Requires="w16se">
+            <w16se:symEx w16se:font="Segoe UI Emoji" w16se:char="26A0"/>
+          </mc:Choice>
+          <mc:Fallback>
+            <w:t>⚠</w:t>
+          </mc:Fallback>
+        </mc:AlternateContent>
+      </w:r>
+      <w:r>
+        <w:rPr>
+          <w:rFonts w:ascii="Segoe UI Emoji" w:hAnsi="Segoe UI Emoji" w:cs="Segoe UI Emoji"/>
+        </w:rPr>
+        <w:t>️</w:t>
+      </w:r>
+    </w:p>
+    <w:p>
+      <w:pPr>
+        <w:rPr>
+          <w:rFonts w:ascii="Segoe UI Emoji" w:hAnsi="Segoe UI Emoji" w:cs="Segoe UI Emoji"/>
+        </w:rPr>
+      </w:pPr>
+      <w:r>
+        <w:rPr>
+          <mc:AlternateContent>
+            <mc:Choice Requires="w16se"/>
+            <mc:Fallback>
+              <w:rFonts w:ascii="Segoe UI Emoji" w:eastAsia="Segoe UI Emoji" w:hAnsi="Segoe UI Emoji" w:cs="Segoe UI Emoji"/>
+            </mc:Fallback>
+          </mc:AlternateContent>
+        </w:rPr>
+        <mc:AlternateContent>
+          <mc:Choice Requires="w16se">
+            <w16se:symEx w16se:font="Segoe UI Emoji" w16se:char="26A0"/>
+          </mc:Choice>
+          <mc:Fallback>
+            <w:t>⚠</w:t>
+          </mc:Fallback>
+        </mc:AlternateContent>
+      </w:r>
+      <w:r>
+        <w:rPr>
+          <w:rFonts w:ascii="Segoe UI Emoji" w:hAnsi="Segoe UI Emoji" w:cs="Segoe UI Emoji"/>
+        </w:rPr>
+        <w:t>️Carefully follow the instruction below</w:t>
+      </w:r>
+      <w:r>
+        <w:rPr>
+          <mc:AlternateContent>
+            <mc:Choice Requires="w16se"/>
+            <mc:Fallback>
+              <w:rFonts w:ascii="Segoe UI Emoji" w:eastAsia="Segoe UI Emoji" w:hAnsi="Segoe UI Emoji" w:cs="Segoe UI Emoji"/>
+            </mc:Fallback>
+          </mc:AlternateContent>
+        </w:rPr>
+        <mc:AlternateContent>
+          <mc:Choice Requires="w16se">
+            <w16se:symEx w16se:font="Segoe UI Emoji" w16se:char="26A0"/>
+          </mc:Choice>
+          <mc:Fallback>
+            <w:t>⚠</w:t>
+          </mc:Fallback>
+        </mc:AlternateContent>
+      </w:r>
+      <w:r>
+        <w:rPr>
+          <w:rFonts w:ascii="Segoe UI Emoji" w:hAnsi="Segoe UI Emoji" w:cs="Segoe UI Emoji"/>
+        </w:rPr>
+        <w:t>️</w:t>
+      </w:r>
+    </w:p>
+    <w:p>
+      <w:pPr>
+        <w:rPr>
+          <w:rFonts w:ascii="Segoe UI Emoji" w:hAnsi="Segoe UI Emoji" w:cs="Segoe UI Emoji"/>
+        </w:rPr>
+      </w:pPr>
+      <w:r>
+        <w:rPr>
+          <mc:AlternateContent>
+            <mc:Choice Requires="w16se"/>
+            <mc:Fallback>
+              <w:rFonts w:ascii="Segoe UI Emoji" w:eastAsia="Segoe UI Emoji" w:hAnsi="Segoe UI Emoji" w:cs="Segoe UI Emoji"/>
+            </mc:Fallback>
+          </mc:AlternateContent>
+        </w:rPr>
+        <mc:AlternateContent>
+          <mc:Choice Requires="w16se">
+            <w16se:symEx w16se:font="Segoe UI Emoji" w16se:char="26A0"/>
+          </mc:Choice>
+          <mc:Fallback>
+            <w:t>⚠</w:t>
+          </mc:Fallback>
+        </mc:AlternateContent>
+      </w:r>
+      <w:r>
+        <w:rPr>
+          <w:rFonts w:ascii="Segoe UI Emoji" w:hAnsi="Segoe UI Emoji" w:cs="Segoe UI Emoji"/>
+        </w:rPr>
+        <w:t>️</w:t>
+      </w:r>
+      <w:r>
+        <w:rPr>
+          <w:rFonts w:ascii="Segoe UI Emoji" w:hAnsi="Segoe UI Emoji" w:cs="Segoe UI Emoji"/>
+        </w:rPr>
+        <w:t>Make sure to discuss all questions</w:t>
+      </w:r>
+      <w:r>
+        <w:rPr>
+          <mc:AlternateContent>
+            <mc:Choice Requires="w16se"/>
+            <mc:Fallback>
+              <w:rFonts w:ascii="Segoe UI Emoji" w:eastAsia="Segoe UI Emoji" w:hAnsi="Segoe UI Emoji" w:cs="Segoe UI Emoji"/>
+            </mc:Fallback>
+          </mc:AlternateContent>
+        </w:rPr>
+        <mc:AlternateContent>
+          <mc:Choice Requires="w16se">
+            <w16se:symEx w16se:font="Segoe UI Emoji" w16se:char="26A0"/>
+          </mc:Choice>
+          <mc:Fallback>
+            <w:t>⚠</w:t>
+          </mc:Fallback>
+        </mc:AlternateContent>
+      </w:r>
+      <w:r>
+        <w:rPr>
+          <w:rFonts w:ascii="Segoe UI Emoji" w:hAnsi="Segoe UI Emoji" w:cs="Segoe UI Emoji"/>
+        </w:rPr>
+        <w:t>️</w:t>
+      </w:r>
+    </w:p>
+    <w:p>
+      <w:r>
+        <w:rPr>
+          <w:rFonts w:ascii="Segoe UI Emoji" w:hAnsi="Segoe UI Emoji" w:cs="Segoe UI Emoji"/>
+        </w:rPr>
+        <w:t>----------------------------------------------------------------------------------------------------------</w:t>
+      </w:r>
+    </w:p>
+    <w:p>
+      <w:r>
+        <w:t xml:space="preserve">1️⃣. </w:t>
+      </w:r>
+      <w:r>
+        <w:t>The design is provided in the resource</w:t>
+      </w:r>
+      <w:r>
+        <w:t xml:space="preserve"> folder</w:t>
+      </w:r>
+      <w:r>
+        <w:t>. Ensure to check both the mobile and desktop view designs.</w:t>
+      </w:r>
+    </w:p>
+    <w:p>
+      <w:r>
+        <w:t xml:space="preserve">2️⃣. </w:t>
+      </w:r>
+      <w:r>
+        <w:t>Your task is to replicate the provided design using Bootstrap only. Do not include any custom styling.</w:t>
+      </w:r>
+    </w:p>
+    <w:p>
+      <w:pPr>
+        <w:rPr>
+          <w:rFonts w:ascii="Segoe UI Emoji" w:hAnsi="Segoe UI Emoji" w:cs="Segoe UI Emoji"/>
+        </w:rPr>
+      </w:pPr>
+      <w:r>
+        <w:tab/>
+      </w:r>
+      <w:r>
+        <w:rPr>
+          <w:rFonts w:ascii="Segoe UI Emoji" w:hAnsi="Segoe UI Emoji" w:cs="Segoe UI Emoji"/>
+        </w:rPr>
+        <w:t xml:space="preserve">⭐hint: </w:t>
+      </w:r>
+      <w:r>
+        <w:t xml:space="preserve">Use Bootstrap components and Bootstrap styling by referring to the Bootstrap documentation whenever necessary. </w:t>
+      </w:r>
+      <w:r>
+        <w:rPr>
+          <w:rFonts w:ascii="Segoe UI Emoji" w:hAnsi="Segoe UI Emoji" w:cs="Segoe UI Emoji"/>
+        </w:rPr>
+        <w:t xml:space="preserve">link to bootstrap documentation: </w:t>
+      </w:r>
+      <w:hyperlink r:id="rId4" w:history="1">
+        <w:r>
+          <w:rPr>
+            <w:rStyle w:val="Hyperlink"/>
+            <w:rFonts w:ascii="Segoe UI Emoji" w:hAnsi="Segoe UI Emoji" w:cs="Segoe UI Emoji"/>
+          </w:rPr>
+          <w:t>clic</w:t>
+        </w:r>
+        <w:r>
+          <w:rPr>
+            <w:rStyle w:val="Hyperlink"/>
+            <w:rFonts w:ascii="Segoe UI Emoji" w:hAnsi="Segoe UI Emoji" w:cs="Segoe UI Emoji"/>
+          </w:rPr>
+          <w:t>k</w:t>
+        </w:r>
+      </w:hyperlink>
+      <w:r>
+        <w:rPr>
+          <w:rFonts w:ascii="Segoe UI Emoji" w:hAnsi="Segoe UI Emoji" w:cs="Segoe UI Emoji"/>
+        </w:rPr>
         <w:t xml:space="preserve"> </w:t>
       </w:r>
     </w:p>
     <w:p>
       <w:pPr>
-        <w:pStyle w:val="ListParagraph"/>
-        <w:numPr>
-          <w:ilvl w:val="0"/>
-          <w:numId w:val="1"/>
-        </w:numPr>
-      </w:pPr>
-      <w:r>
-        <w:t xml:space="preserve">Try to utilize bootstrap syntax wherever possible </w:t>
+        <w:rPr>
+          <w:rFonts w:ascii="Segoe UI Emoji" w:hAnsi="Segoe UI Emoji" w:cs="Segoe UI Emoji"/>
+        </w:rPr>
+      </w:pPr>
+    </w:p>
+    <w:p>
+      <w:pPr>
+        <w:rPr>
+          <w:rFonts w:ascii="Segoe UI Emoji" w:hAnsi="Segoe UI Emoji" w:cs="Segoe UI Emoji"/>
+        </w:rPr>
+      </w:pPr>
+    </w:p>
+    <w:p>
+      <w:pPr>
+        <w:rPr>
+          <w:rFonts w:ascii="Segoe UI Emoji" w:hAnsi="Segoe UI Emoji" w:cs="Segoe UI Emoji"/>
+        </w:rPr>
+      </w:pPr>
+    </w:p>
+    <w:p>
+      <w:pPr>
+        <w:rPr>
+          <w:rFonts w:ascii="Segoe UI Emoji" w:hAnsi="Segoe UI Emoji" w:cs="Segoe UI Emoji"/>
+        </w:rPr>
+      </w:pPr>
+    </w:p>
+    <w:p>
+      <w:pPr>
+        <w:rPr>
+          <w:rFonts w:ascii="Segoe UI Emoji" w:hAnsi="Segoe UI Emoji" w:cs="Segoe UI Emoji"/>
+        </w:rPr>
+      </w:pPr>
+    </w:p>
+    <w:p>
+      <w:pPr>
+        <w:rPr>
+          <w:rFonts w:ascii="Segoe UI Emoji" w:hAnsi="Segoe UI Emoji" w:cs="Segoe UI Emoji"/>
+        </w:rPr>
+      </w:pPr>
+    </w:p>
+    <w:p>
+      <w:pPr>
+        <w:rPr>
+          <w:rFonts w:ascii="Segoe UI Emoji" w:hAnsi="Segoe UI Emoji" w:cs="Segoe UI Emoji"/>
+        </w:rPr>
+      </w:pPr>
+    </w:p>
+    <w:p>
+      <w:pPr>
+        <w:rPr>
+          <w:rFonts w:ascii="Segoe UI Emoji" w:hAnsi="Segoe UI Emoji" w:cs="Segoe UI Emoji"/>
+        </w:rPr>
+      </w:pPr>
+    </w:p>
+    <w:p>
+      <w:r>
+        <w:rPr>
+          <mc:AlternateContent>
+            <mc:Choice Requires="w16se"/>
+            <mc:Fallback>
+              <w:rFonts w:ascii="Segoe UI Emoji" w:eastAsia="Segoe UI Emoji" w:hAnsi="Segoe UI Emoji" w:cs="Segoe UI Emoji"/>
+            </mc:Fallback>
+          </mc:AlternateContent>
+        </w:rPr>
+        <mc:AlternateContent>
+          <mc:Choice Requires="w16se">
+            <w16se:symEx w16se:font="Segoe UI Emoji" w16se:char="231A"/>
+          </mc:Choice>
+          <mc:Fallback>
+            <w:t>⌚</w:t>
+          </mc:Fallback>
+        </mc:AlternateContent>
+      </w:r>
+      <w:r>
+        <w:t>1:45</w:t>
+      </w:r>
+      <w:r>
+        <w:rPr>
+          <mc:AlternateContent>
+            <mc:Choice Requires="w16se"/>
+            <mc:Fallback>
+              <w:rFonts w:ascii="Segoe UI Emoji" w:eastAsia="Segoe UI Emoji" w:hAnsi="Segoe UI Emoji" w:cs="Segoe UI Emoji"/>
+            </mc:Fallback>
+          </mc:AlternateContent>
+        </w:rPr>
+        <mc:AlternateContent>
+          <mc:Choice Requires="w16se">
+            <w16se:symEx w16se:font="Segoe UI Emoji" w16se:char="231A"/>
+          </mc:Choice>
+          <mc:Fallback>
+            <w:t>⌚</w:t>
+          </mc:Fallback>
+        </mc:AlternateContent>
+      </w:r>
+    </w:p>
+    <w:p>
+      <w:r>
+        <w:rPr>
+          <mc:AlternateContent>
+            <mc:Choice Requires="w16se"/>
+            <mc:Fallback>
+              <w:rFonts w:ascii="Segoe UI Emoji" w:eastAsia="Segoe UI Emoji" w:hAnsi="Segoe UI Emoji" w:cs="Segoe UI Emoji"/>
+            </mc:Fallback>
+          </mc:AlternateContent>
+        </w:rPr>
+        <mc:AlternateContent>
+          <mc:Choice Requires="w16se">
+            <w16se:symEx w16se:font="Segoe UI Emoji" w16se:char="1F4BB"/>
+          </mc:Choice>
+          <mc:Fallback>
+            <w:t>💻</w:t>
+          </mc:Fallback>
+        </mc:AlternateContent>
+      </w:r>
+      <w:r>
+        <w:t>Happy Coding</w:t>
+      </w:r>
+      <w:r>
+        <w:rPr>
+          <mc:AlternateContent>
+            <mc:Choice Requires="w16se"/>
+            <mc:Fallback>
+              <w:rFonts w:ascii="Segoe UI Emoji" w:eastAsia="Segoe UI Emoji" w:hAnsi="Segoe UI Emoji" w:cs="Segoe UI Emoji"/>
+            </mc:Fallback>
+          </mc:AlternateContent>
+        </w:rPr>
+        <mc:AlternateContent>
+          <mc:Choice Requires="w16se">
+            <w16se:symEx w16se:font="Segoe UI Emoji" w16se:char="1F4BB"/>
+          </mc:Choice>
+          <mc:Fallback>
+            <w:t>💻</w:t>
+          </mc:Fallback>
+        </mc:AlternateContent>
       </w:r>
     </w:p>
     <w:p/>
-    <w:p>
-      <w:r>
-        <w:t xml:space="preserve">           </w:t>
-      </w:r>
-    </w:p>
-    <w:p>
-      <w:r>
-        <w:t xml:space="preserve"> </w:t>
-      </w:r>
-      <w:r>
-        <w:rPr>
-          <w:rFonts w:ascii="Segoe UI Emoji" w:hAnsi="Segoe UI Emoji" w:cs="Segoe UI Emoji"/>
-        </w:rPr>
-        <w:t>🕥</w:t>
-      </w:r>
-      <w:r>
-        <w:t xml:space="preserve"> 1:30 </w:t>
-      </w:r>
-      <w:proofErr w:type="spellStart"/>
-      <w:r>
-        <w:t>hr</w:t>
-      </w:r>
-      <w:proofErr w:type="spellEnd"/>
-      <w:r>
-        <w:t xml:space="preserve"> </w:t>
-      </w:r>
-      <w:r>
-        <w:rPr>
-          <w:rFonts w:ascii="Segoe UI Emoji" w:hAnsi="Segoe UI Emoji" w:cs="Segoe UI Emoji"/>
-        </w:rPr>
-        <w:t>🕥</w:t>
-      </w:r>
-    </w:p>
-    <w:p>
-      <w:r>
-        <w:rPr>
-          <w:rFonts w:ascii="Segoe UI Emoji" w:hAnsi="Segoe UI Emoji" w:cs="Segoe UI Emoji"/>
-        </w:rPr>
-        <w:t>💻</w:t>
-      </w:r>
-      <w:r>
-        <w:t xml:space="preserve"> Happy coding! </w:t>
-      </w:r>
-      <w:r>
-        <w:rPr>
-          <w:rFonts w:ascii="Segoe UI Emoji" w:hAnsi="Segoe UI Emoji" w:cs="Segoe UI Emoji"/>
-        </w:rPr>
-        <w:t>💻</w:t>
-      </w:r>
-    </w:p>
+    <w:p/>
+    <w:p/>
+    <w:p/>
+    <w:p/>
+    <w:p/>
+    <w:p/>
     <w:p/>
     <w:sectPr>
       <w:pgSz w:w="12240" w:h="15840"/>
@@ -160,136 +438,17 @@
 </w:document>
 </file>
 
-<file path=word/numbering.xml><?xml version="1.0" encoding="utf-8"?>
-<w:numbering xmlns:wpc="http://schemas.microsoft.com/office/word/2010/wordprocessingCanvas" xmlns:cx="http://schemas.microsoft.com/office/drawing/2014/chartex" xmlns:cx1="http://schemas.microsoft.com/office/drawing/2015/9/8/chartex" xmlns:cx2="http://schemas.microsoft.com/office/drawing/2015/10/21/chartex" xmlns:cx3="http://schemas.microsoft.com/office/drawing/2016/5/9/chartex" xmlns:cx4="http://schemas.microsoft.com/office/drawing/2016/5/10/chartex" xmlns:cx5="http://schemas.microsoft.com/office/drawing/2016/5/11/chartex" xmlns:cx6="http://schemas.microsoft.com/office/drawing/2016/5/12/chartex" xmlns:cx7="http://schemas.microsoft.com/office/drawing/2016/5/13/chartex" xmlns:cx8="http://schemas.microsoft.com/office/drawing/2016/5/14/chartex" xmlns:mc="http://schemas.openxmlformats.org/markup-compatibility/2006" xmlns:aink="http://schemas.microsoft.com/office/drawing/2016/ink" xmlns:am3d="http://schemas.microsoft.com/office/drawing/2017/model3d" xmlns:o="urn:schemas-microsoft-com:office:office" xmlns:oel="http://schemas.microsoft.com/office/2019/extlst" xmlns:r="http://schemas.openxmlformats.org/officeDocument/2006/relationships" xmlns:m="http://schemas.openxmlformats.org/officeDocument/2006/math" xmlns:v="urn:schemas-microsoft-com:vml" xmlns:wp14="http://schemas.microsoft.com/office/word/2010/wordprocessingDrawing" xmlns:wp="http://schemas.openxmlformats.org/drawingml/2006/wordprocessingDrawing" xmlns:w10="urn:schemas-microsoft-com:office:word" xmlns:w="http://schemas.openxmlformats.org/wordprocessingml/2006/main" xmlns:w14="http://schemas.microsoft.com/office/word/2010/wordml" xmlns:w15="http://schemas.microsoft.com/office/word/2012/wordml" xmlns:w16cex="http://schemas.microsoft.com/office/word/2018/wordml/cex" xmlns:w16cid="http://schemas.microsoft.com/office/word/2016/wordml/cid" xmlns:w16="http://schemas.microsoft.com/office/word/2018/wordml" xmlns:w16sdtdh="http://schemas.microsoft.com/office/word/2020/wordml/sdtdatahash" xmlns:w16se="http://schemas.microsoft.com/office/word/2015/wordml/symex" xmlns:wpg="http://schemas.microsoft.com/office/word/2010/wordprocessingGroup" xmlns:wpi="http://schemas.microsoft.com/office/word/2010/wordprocessingInk" xmlns:wne="http://schemas.microsoft.com/office/word/2006/wordml" xmlns:wps="http://schemas.microsoft.com/office/word/2010/wordprocessingShape" mc:Ignorable="w14 w15 w16se w16cid w16 w16cex w16sdtdh wp14">
-  <w:abstractNum w:abstractNumId="0" w15:restartNumberingAfterBreak="0">
-    <w:nsid w:val="40D55AA8"/>
-    <w:multiLevelType w:val="hybridMultilevel"/>
-    <w:tmpl w:val="3B64F27E"/>
-    <w:lvl w:ilvl="0" w:tplc="04090001">
-      <w:start w:val="1"/>
-      <w:numFmt w:val="bullet"/>
-      <w:lvlText w:val=""/>
-      <w:lvlJc w:val="left"/>
-      <w:pPr>
-        <w:ind w:left="1320" w:hanging="360"/>
-      </w:pPr>
-      <w:rPr>
-        <w:rFonts w:ascii="Symbol" w:hAnsi="Symbol" w:hint="default"/>
-      </w:rPr>
-    </w:lvl>
-    <w:lvl w:ilvl="1" w:tplc="04090003" w:tentative="1">
-      <w:start w:val="1"/>
-      <w:numFmt w:val="bullet"/>
-      <w:lvlText w:val="o"/>
-      <w:lvlJc w:val="left"/>
-      <w:pPr>
-        <w:ind w:left="2040" w:hanging="360"/>
-      </w:pPr>
-      <w:rPr>
-        <w:rFonts w:ascii="Courier New" w:hAnsi="Courier New" w:cs="Courier New" w:hint="default"/>
-      </w:rPr>
-    </w:lvl>
-    <w:lvl w:ilvl="2" w:tplc="04090005" w:tentative="1">
-      <w:start w:val="1"/>
-      <w:numFmt w:val="bullet"/>
-      <w:lvlText w:val=""/>
-      <w:lvlJc w:val="left"/>
-      <w:pPr>
-        <w:ind w:left="2760" w:hanging="360"/>
-      </w:pPr>
-      <w:rPr>
-        <w:rFonts w:ascii="Wingdings" w:hAnsi="Wingdings" w:hint="default"/>
-      </w:rPr>
-    </w:lvl>
-    <w:lvl w:ilvl="3" w:tplc="04090001" w:tentative="1">
-      <w:start w:val="1"/>
-      <w:numFmt w:val="bullet"/>
-      <w:lvlText w:val=""/>
-      <w:lvlJc w:val="left"/>
-      <w:pPr>
-        <w:ind w:left="3480" w:hanging="360"/>
-      </w:pPr>
-      <w:rPr>
-        <w:rFonts w:ascii="Symbol" w:hAnsi="Symbol" w:hint="default"/>
-      </w:rPr>
-    </w:lvl>
-    <w:lvl w:ilvl="4" w:tplc="04090003" w:tentative="1">
-      <w:start w:val="1"/>
-      <w:numFmt w:val="bullet"/>
-      <w:lvlText w:val="o"/>
-      <w:lvlJc w:val="left"/>
-      <w:pPr>
-        <w:ind w:left="4200" w:hanging="360"/>
-      </w:pPr>
-      <w:rPr>
-        <w:rFonts w:ascii="Courier New" w:hAnsi="Courier New" w:cs="Courier New" w:hint="default"/>
-      </w:rPr>
-    </w:lvl>
-    <w:lvl w:ilvl="5" w:tplc="04090005" w:tentative="1">
-      <w:start w:val="1"/>
-      <w:numFmt w:val="bullet"/>
-      <w:lvlText w:val=""/>
-      <w:lvlJc w:val="left"/>
-      <w:pPr>
-        <w:ind w:left="4920" w:hanging="360"/>
-      </w:pPr>
-      <w:rPr>
-        <w:rFonts w:ascii="Wingdings" w:hAnsi="Wingdings" w:hint="default"/>
-      </w:rPr>
-    </w:lvl>
-    <w:lvl w:ilvl="6" w:tplc="04090001" w:tentative="1">
-      <w:start w:val="1"/>
-      <w:numFmt w:val="bullet"/>
-      <w:lvlText w:val=""/>
-      <w:lvlJc w:val="left"/>
-      <w:pPr>
-        <w:ind w:left="5640" w:hanging="360"/>
-      </w:pPr>
-      <w:rPr>
-        <w:rFonts w:ascii="Symbol" w:hAnsi="Symbol" w:hint="default"/>
-      </w:rPr>
-    </w:lvl>
-    <w:lvl w:ilvl="7" w:tplc="04090003" w:tentative="1">
-      <w:start w:val="1"/>
-      <w:numFmt w:val="bullet"/>
-      <w:lvlText w:val="o"/>
-      <w:lvlJc w:val="left"/>
-      <w:pPr>
-        <w:ind w:left="6360" w:hanging="360"/>
-      </w:pPr>
-      <w:rPr>
-        <w:rFonts w:ascii="Courier New" w:hAnsi="Courier New" w:cs="Courier New" w:hint="default"/>
-      </w:rPr>
-    </w:lvl>
-    <w:lvl w:ilvl="8" w:tplc="04090005" w:tentative="1">
-      <w:start w:val="1"/>
-      <w:numFmt w:val="bullet"/>
-      <w:lvlText w:val=""/>
-      <w:lvlJc w:val="left"/>
-      <w:pPr>
-        <w:ind w:left="7080" w:hanging="360"/>
-      </w:pPr>
-      <w:rPr>
-        <w:rFonts w:ascii="Wingdings" w:hAnsi="Wingdings" w:hint="default"/>
-      </w:rPr>
-    </w:lvl>
-  </w:abstractNum>
-  <w:num w:numId="1" w16cid:durableId="722562456">
-    <w:abstractNumId w:val="0"/>
-  </w:num>
-</w:numbering>
-</file>
-
 <file path=word/styles.xml><?xml version="1.0" encoding="utf-8"?>
-<w:styles xmlns:mc="http://schemas.openxmlformats.org/markup-compatibility/2006" xmlns:r="http://schemas.openxmlformats.org/officeDocument/2006/relationships" xmlns:w="http://schemas.openxmlformats.org/wordprocessingml/2006/main" xmlns:w14="http://schemas.microsoft.com/office/word/2010/wordml" xmlns:w15="http://schemas.microsoft.com/office/word/2012/wordml" xmlns:w16cex="http://schemas.microsoft.com/office/word/2018/wordml/cex" xmlns:w16cid="http://schemas.microsoft.com/office/word/2016/wordml/cid" xmlns:w16="http://schemas.microsoft.com/office/word/2018/wordml" xmlns:w16sdtdh="http://schemas.microsoft.com/office/word/2020/wordml/sdtdatahash" xmlns:w16se="http://schemas.microsoft.com/office/word/2015/wordml/symex" mc:Ignorable="w14 w15 w16se w16cid w16 w16cex w16sdtdh">
+<w:styles xmlns:mc="http://schemas.openxmlformats.org/markup-compatibility/2006" xmlns:r="http://schemas.openxmlformats.org/officeDocument/2006/relationships" xmlns:w="http://schemas.openxmlformats.org/wordprocessingml/2006/main" xmlns:w14="http://schemas.microsoft.com/office/word/2010/wordml" xmlns:w15="http://schemas.microsoft.com/office/word/2012/wordml" xmlns:w16cex="http://schemas.microsoft.com/office/word/2018/wordml/cex" xmlns:w16cid="http://schemas.microsoft.com/office/word/2016/wordml/cid" xmlns:w16="http://schemas.microsoft.com/office/word/2018/wordml" xmlns:w16du="http://schemas.microsoft.com/office/word/2023/wordml/word16du" xmlns:w16sdtdh="http://schemas.microsoft.com/office/word/2020/wordml/sdtdatahash" xmlns:w16se="http://schemas.microsoft.com/office/word/2015/wordml/symex" mc:Ignorable="w14 w15 w16se w16cid w16 w16cex w16sdtdh w16du">
   <w:docDefaults>
     <w:rPrDefault>
       <w:rPr>
         <w:rFonts w:asciiTheme="minorHAnsi" w:eastAsiaTheme="minorHAnsi" w:hAnsiTheme="minorHAnsi" w:cstheme="minorBidi"/>
+        <w:kern w:val="2"/>
         <w:sz w:val="22"/>
         <w:szCs w:val="28"/>
         <w:lang w:val="en-US" w:eastAsia="en-US" w:bidi="th-TH"/>
+        <w14:ligatures w14:val="standardContextual"/>
       </w:rPr>
     </w:rPrDefault>
     <w:pPrDefault>
@@ -679,7 +838,6 @@
   <w:style w:type="paragraph" w:default="1" w:styleId="Normal">
     <w:name w:val="Normal"/>
     <w:qFormat/>
-    <w:rsid w:val="0065252B"/>
   </w:style>
   <w:style w:type="character" w:default="1" w:styleId="DefaultParagraphFont">
     <w:name w:val="Default Paragraph Font"/>
@@ -708,16 +866,40 @@
     <w:semiHidden/>
     <w:unhideWhenUsed/>
   </w:style>
-  <w:style w:type="paragraph" w:styleId="ListParagraph">
-    <w:name w:val="List Paragraph"/>
-    <w:basedOn w:val="Normal"/>
-    <w:uiPriority w:val="34"/>
-    <w:qFormat/>
-    <w:rsid w:val="0065252B"/>
-    <w:pPr>
-      <w:ind w:left="720"/>
-      <w:contextualSpacing/>
-    </w:pPr>
+  <w:style w:type="character" w:styleId="Hyperlink">
+    <w:name w:val="Hyperlink"/>
+    <w:basedOn w:val="DefaultParagraphFont"/>
+    <w:uiPriority w:val="99"/>
+    <w:unhideWhenUsed/>
+    <w:rsid w:val="004A4DAC"/>
+    <w:rPr>
+      <w:color w:val="0563C1" w:themeColor="hyperlink"/>
+      <w:u w:val="single"/>
+    </w:rPr>
+  </w:style>
+  <w:style w:type="character" w:styleId="UnresolvedMention">
+    <w:name w:val="Unresolved Mention"/>
+    <w:basedOn w:val="DefaultParagraphFont"/>
+    <w:uiPriority w:val="99"/>
+    <w:semiHidden/>
+    <w:unhideWhenUsed/>
+    <w:rsid w:val="004A4DAC"/>
+    <w:rPr>
+      <w:color w:val="605E5C"/>
+      <w:shd w:val="clear" w:color="auto" w:fill="E1DFDD"/>
+    </w:rPr>
+  </w:style>
+  <w:style w:type="character" w:styleId="FollowedHyperlink">
+    <w:name w:val="FollowedHyperlink"/>
+    <w:basedOn w:val="DefaultParagraphFont"/>
+    <w:uiPriority w:val="99"/>
+    <w:semiHidden/>
+    <w:unhideWhenUsed/>
+    <w:rsid w:val="004A4DAC"/>
+    <w:rPr>
+      <w:color w:val="954F72" w:themeColor="followedHyperlink"/>
+      <w:u w:val="single"/>
+    </w:rPr>
   </w:style>
 </w:styles>
 </file>

</xml_diff>